<commit_message>
function in a function
</commit_message>
<xml_diff>
--- a/React Notes.docx
+++ b/React Notes.docx
@@ -195,8 +195,1111 @@
       </w:pPr>
     </w:p>
     <w:p>
+      <w:pPr>
+        <w:rPr>
+          <w:rStyle w:val="Emphasis"/>
+          <w:rFonts w:ascii="Segoe UI" w:hAnsi="Segoe UI" w:cs="Segoe UI"/>
+          <w:b/>
+          <w:bCs/>
+          <w:color w:val="23272F"/>
+          <w:sz w:val="26"/>
+          <w:szCs w:val="26"/>
+          <w:bdr w:val="single" w:sz="2" w:space="0" w:color="E5E7EB" w:frame="1"/>
+          <w:shd w:val="clear" w:color="auto" w:fill="FFFFFF"/>
+        </w:rPr>
+      </w:pPr>
+    </w:p>
+    <w:p>
+      <w:pPr>
+        <w:rPr>
+          <w:rStyle w:val="Emphasis"/>
+          <w:rFonts w:ascii="Segoe UI" w:hAnsi="Segoe UI" w:cs="Segoe UI"/>
+          <w:b/>
+          <w:bCs/>
+          <w:color w:val="23272F"/>
+          <w:sz w:val="26"/>
+          <w:szCs w:val="26"/>
+          <w:bdr w:val="single" w:sz="2" w:space="0" w:color="E5E7EB" w:frame="1"/>
+          <w:shd w:val="clear" w:color="auto" w:fill="FFFFFF"/>
+        </w:rPr>
+      </w:pPr>
+    </w:p>
+    <w:p>
+      <w:pPr>
+        <w:pBdr>
+          <w:top w:val="single" w:sz="2" w:space="0" w:color="E5E7EB"/>
+          <w:left w:val="single" w:sz="2" w:space="0" w:color="E5E7EB"/>
+          <w:bottom w:val="single" w:sz="2" w:space="0" w:color="E5E7EB"/>
+          <w:right w:val="single" w:sz="2" w:space="0" w:color="E5E7EB"/>
+        </w:pBdr>
+        <w:shd w:val="clear" w:color="auto" w:fill="FFFFFF"/>
+        <w:spacing w:before="100" w:beforeAutospacing="1" w:after="100" w:afterAutospacing="1"/>
+        <w:ind w:right="0"/>
+        <w:outlineLvl w:val="2"/>
+        <w:rPr>
+          <w:rFonts w:ascii="Segoe UI" w:eastAsia="Times New Roman" w:hAnsi="Segoe UI" w:cs="Segoe UI"/>
+          <w:b/>
+          <w:bCs/>
+          <w:color w:val="23272F"/>
+          <w:sz w:val="36"/>
+          <w:szCs w:val="36"/>
+        </w:rPr>
+      </w:pPr>
+      <w:r>
+        <w:rPr>
+          <w:rFonts w:ascii="Segoe UI" w:eastAsia="Times New Roman" w:hAnsi="Segoe UI" w:cs="Segoe UI"/>
+          <w:b/>
+          <w:bCs/>
+          <w:color w:val="23272F"/>
+          <w:sz w:val="36"/>
+          <w:szCs w:val="36"/>
+        </w:rPr>
+        <w:t>Step 1: Export the component </w:t>
+      </w:r>
+    </w:p>
+    <w:p>
+      <w:pPr>
+        <w:pBdr>
+          <w:top w:val="single" w:sz="2" w:space="0" w:color="E5E7EB"/>
+          <w:left w:val="single" w:sz="2" w:space="0" w:color="E5E7EB"/>
+          <w:bottom w:val="single" w:sz="2" w:space="0" w:color="E5E7EB"/>
+          <w:right w:val="single" w:sz="2" w:space="0" w:color="E5E7EB"/>
+        </w:pBdr>
+        <w:shd w:val="clear" w:color="auto" w:fill="FFFFFF"/>
+        <w:spacing w:before="100" w:beforeAutospacing="1" w:after="100" w:afterAutospacing="1"/>
+        <w:ind w:right="0"/>
+        <w:rPr>
+          <w:rFonts w:ascii="Segoe UI" w:eastAsia="Times New Roman" w:hAnsi="Segoe UI" w:cs="Segoe UI"/>
+          <w:color w:val="23272F"/>
+          <w:sz w:val="26"/>
+          <w:szCs w:val="26"/>
+        </w:rPr>
+      </w:pPr>
+      <w:r>
+        <w:rPr>
+          <w:rFonts w:ascii="Segoe UI" w:eastAsia="Times New Roman" w:hAnsi="Segoe UI" w:cs="Segoe UI"/>
+          <w:color w:val="23272F"/>
+          <w:sz w:val="26"/>
+          <w:szCs w:val="26"/>
+        </w:rPr>
+        <w:t xml:space="preserve">The </w:t>
+      </w:r>
+      <w:r>
+        <w:rPr>
+          <w:rFonts w:ascii="Consolas" w:eastAsia="Times New Roman" w:hAnsi="Consolas" w:cs="Courier New"/>
+          <w:color w:val="23272F"/>
+          <w:sz w:val="20"/>
+          <w:szCs w:val="20"/>
+          <w:bdr w:val="single" w:sz="2" w:space="0" w:color="E5E7EB" w:frame="1"/>
+        </w:rPr>
+        <w:t>export default</w:t>
+      </w:r>
+      <w:r>
+        <w:rPr>
+          <w:rFonts w:ascii="Segoe UI" w:eastAsia="Times New Roman" w:hAnsi="Segoe UI" w:cs="Segoe UI"/>
+          <w:color w:val="23272F"/>
+          <w:sz w:val="26"/>
+          <w:szCs w:val="26"/>
+        </w:rPr>
+        <w:t xml:space="preserve"> prefix is a </w:t>
+      </w:r>
+      <w:hyperlink r:id="rId6" w:tgtFrame="_blank" w:history="1">
+        <w:r>
+          <w:rPr>
+            <w:rFonts w:ascii="Segoe UI" w:eastAsia="Times New Roman" w:hAnsi="Segoe UI" w:cs="Segoe UI"/>
+            <w:color w:val="0000FF"/>
+            <w:sz w:val="26"/>
+            <w:szCs w:val="26"/>
+            <w:u w:val="single"/>
+            <w:bdr w:val="single" w:sz="2" w:space="0" w:color="auto" w:frame="1"/>
+          </w:rPr>
+          <w:t>standard JavaScript syntax</w:t>
+        </w:r>
+      </w:hyperlink>
+      <w:r>
+        <w:rPr>
+          <w:rFonts w:ascii="Segoe UI" w:eastAsia="Times New Roman" w:hAnsi="Segoe UI" w:cs="Segoe UI"/>
+          <w:color w:val="23272F"/>
+          <w:sz w:val="26"/>
+          <w:szCs w:val="26"/>
+        </w:rPr>
+        <w:t xml:space="preserve"> (not specific to </w:t>
+      </w:r>
+      <w:proofErr w:type="gramStart"/>
+      <w:r>
+        <w:rPr>
+          <w:rFonts w:ascii="Segoe UI" w:eastAsia="Times New Roman" w:hAnsi="Segoe UI" w:cs="Segoe UI"/>
+          <w:color w:val="23272F"/>
+          <w:sz w:val="26"/>
+          <w:szCs w:val="26"/>
+        </w:rPr>
+        <w:t>React</w:t>
+      </w:r>
+      <w:proofErr w:type="gramEnd"/>
+      <w:r>
+        <w:rPr>
+          <w:rFonts w:ascii="Segoe UI" w:eastAsia="Times New Roman" w:hAnsi="Segoe UI" w:cs="Segoe UI"/>
+          <w:color w:val="23272F"/>
+          <w:sz w:val="26"/>
+          <w:szCs w:val="26"/>
+        </w:rPr>
+        <w:t xml:space="preserve">). It lets you mark the main function in a file so that you can later import it from other files. (More on importing in </w:t>
+      </w:r>
+      <w:hyperlink r:id="rId7" w:history="1">
+        <w:r>
+          <w:rPr>
+            <w:rFonts w:ascii="Segoe UI" w:eastAsia="Times New Roman" w:hAnsi="Segoe UI" w:cs="Segoe UI"/>
+            <w:color w:val="0000FF"/>
+            <w:sz w:val="26"/>
+            <w:szCs w:val="26"/>
+            <w:u w:val="single"/>
+            <w:bdr w:val="single" w:sz="2" w:space="0" w:color="auto" w:frame="1"/>
+          </w:rPr>
+          <w:t>Importing and Exporting Components</w:t>
+        </w:r>
+      </w:hyperlink>
+      <w:r>
+        <w:rPr>
+          <w:rFonts w:ascii="Segoe UI" w:eastAsia="Times New Roman" w:hAnsi="Segoe UI" w:cs="Segoe UI"/>
+          <w:color w:val="23272F"/>
+          <w:sz w:val="26"/>
+          <w:szCs w:val="26"/>
+        </w:rPr>
+        <w:t>!)</w:t>
+      </w:r>
+    </w:p>
+    <w:p>
+      <w:pPr>
+        <w:pStyle w:val="Heading3"/>
+        <w:pBdr>
+          <w:top w:val="single" w:sz="2" w:space="0" w:color="E5E7EB"/>
+          <w:left w:val="single" w:sz="2" w:space="0" w:color="E5E7EB"/>
+          <w:bottom w:val="single" w:sz="2" w:space="0" w:color="E5E7EB"/>
+          <w:right w:val="single" w:sz="2" w:space="0" w:color="E5E7EB"/>
+        </w:pBdr>
+        <w:shd w:val="clear" w:color="auto" w:fill="FFFFFF"/>
+        <w:rPr>
+          <w:rFonts w:ascii="Segoe UI" w:hAnsi="Segoe UI" w:cs="Segoe UI"/>
+          <w:color w:val="23272F"/>
+          <w:sz w:val="36"/>
+          <w:szCs w:val="36"/>
+        </w:rPr>
+      </w:pPr>
+      <w:r>
+        <w:rPr>
+          <w:rFonts w:ascii="Segoe UI" w:hAnsi="Segoe UI" w:cs="Segoe UI"/>
+          <w:color w:val="23272F"/>
+          <w:sz w:val="36"/>
+          <w:szCs w:val="36"/>
+        </w:rPr>
+        <w:t>Step 2: Define the function </w:t>
+      </w:r>
+    </w:p>
+    <w:p>
+      <w:pPr>
+        <w:pStyle w:val="whitespace-pre-wrap"/>
+        <w:pBdr>
+          <w:top w:val="single" w:sz="2" w:space="0" w:color="E5E7EB"/>
+          <w:left w:val="single" w:sz="2" w:space="0" w:color="E5E7EB"/>
+          <w:bottom w:val="single" w:sz="2" w:space="0" w:color="E5E7EB"/>
+          <w:right w:val="single" w:sz="2" w:space="0" w:color="E5E7EB"/>
+        </w:pBdr>
+        <w:shd w:val="clear" w:color="auto" w:fill="FFFFFF"/>
+        <w:rPr>
+          <w:rFonts w:ascii="Segoe UI" w:hAnsi="Segoe UI" w:cs="Segoe UI"/>
+          <w:color w:val="23272F"/>
+          <w:sz w:val="26"/>
+          <w:szCs w:val="26"/>
+        </w:rPr>
+      </w:pPr>
+      <w:r>
+        <w:rPr>
+          <w:rFonts w:ascii="Segoe UI" w:hAnsi="Segoe UI" w:cs="Segoe UI"/>
+          <w:color w:val="23272F"/>
+          <w:sz w:val="26"/>
+          <w:szCs w:val="26"/>
+        </w:rPr>
+        <w:t xml:space="preserve">With </w:t>
+      </w:r>
+      <w:r>
+        <w:rPr>
+          <w:rStyle w:val="HTMLCode"/>
+          <w:rFonts w:ascii="Consolas" w:hAnsi="Consolas"/>
+          <w:color w:val="23272F"/>
+          <w:bdr w:val="single" w:sz="2" w:space="0" w:color="E5E7EB" w:frame="1"/>
+        </w:rPr>
+        <w:t xml:space="preserve">function </w:t>
+      </w:r>
+      <w:proofErr w:type="gramStart"/>
+      <w:r>
+        <w:rPr>
+          <w:rStyle w:val="HTMLCode"/>
+          <w:rFonts w:ascii="Consolas" w:hAnsi="Consolas"/>
+          <w:color w:val="23272F"/>
+          <w:bdr w:val="single" w:sz="2" w:space="0" w:color="E5E7EB" w:frame="1"/>
+        </w:rPr>
+        <w:t>Profile(</w:t>
+      </w:r>
+      <w:proofErr w:type="gramEnd"/>
+      <w:r>
+        <w:rPr>
+          <w:rStyle w:val="HTMLCode"/>
+          <w:rFonts w:ascii="Consolas" w:hAnsi="Consolas"/>
+          <w:color w:val="23272F"/>
+          <w:bdr w:val="single" w:sz="2" w:space="0" w:color="E5E7EB" w:frame="1"/>
+        </w:rPr>
+        <w:t>) { }</w:t>
+      </w:r>
+      <w:r>
+        <w:rPr>
+          <w:rFonts w:ascii="Segoe UI" w:hAnsi="Segoe UI" w:cs="Segoe UI"/>
+          <w:color w:val="23272F"/>
+          <w:sz w:val="26"/>
+          <w:szCs w:val="26"/>
+        </w:rPr>
+        <w:t xml:space="preserve"> you define a JavaScript function with the name </w:t>
+      </w:r>
+      <w:r>
+        <w:rPr>
+          <w:rStyle w:val="HTMLCode"/>
+          <w:rFonts w:ascii="Consolas" w:hAnsi="Consolas"/>
+          <w:color w:val="23272F"/>
+          <w:bdr w:val="single" w:sz="2" w:space="0" w:color="E5E7EB" w:frame="1"/>
+        </w:rPr>
+        <w:t>Profile</w:t>
+      </w:r>
+      <w:r>
+        <w:rPr>
+          <w:rFonts w:ascii="Segoe UI" w:hAnsi="Segoe UI" w:cs="Segoe UI"/>
+          <w:color w:val="23272F"/>
+          <w:sz w:val="26"/>
+          <w:szCs w:val="26"/>
+        </w:rPr>
+        <w:t>.</w:t>
+      </w:r>
+    </w:p>
+    <w:p>
+      <w:pPr>
+        <w:pStyle w:val="whitespace-pre-wrap"/>
+        <w:pBdr>
+          <w:top w:val="single" w:sz="2" w:space="0" w:color="E5E7EB"/>
+          <w:left w:val="single" w:sz="2" w:space="0" w:color="E5E7EB"/>
+          <w:bottom w:val="single" w:sz="2" w:space="0" w:color="E5E7EB"/>
+          <w:right w:val="single" w:sz="2" w:space="0" w:color="E5E7EB"/>
+        </w:pBdr>
+        <w:shd w:val="clear" w:color="auto" w:fill="FFFFFF"/>
+        <w:rPr>
+          <w:rFonts w:ascii="Segoe UI" w:hAnsi="Segoe UI" w:cs="Segoe UI"/>
+          <w:color w:val="23272F"/>
+          <w:sz w:val="26"/>
+          <w:szCs w:val="26"/>
+        </w:rPr>
+      </w:pPr>
+      <w:r>
+        <w:rPr>
+          <w:rFonts w:ascii="Segoe UI" w:hAnsi="Segoe UI" w:cs="Segoe UI"/>
+          <w:color w:val="23272F"/>
+          <w:sz w:val="26"/>
+          <w:szCs w:val="26"/>
+          <w:shd w:val="clear" w:color="auto" w:fill="FEF5E7"/>
+        </w:rPr>
+        <w:t xml:space="preserve">React components are regular JavaScript functions, but </w:t>
+      </w:r>
+      <w:r>
+        <w:rPr>
+          <w:rStyle w:val="Strong"/>
+          <w:rFonts w:ascii="Segoe UI" w:hAnsi="Segoe UI" w:cs="Segoe UI"/>
+          <w:color w:val="23272F"/>
+          <w:sz w:val="26"/>
+          <w:szCs w:val="26"/>
+          <w:bdr w:val="single" w:sz="2" w:space="0" w:color="E5E7EB" w:frame="1"/>
+          <w:shd w:val="clear" w:color="auto" w:fill="FEF5E7"/>
+        </w:rPr>
+        <w:t>their names must start with a capital letter</w:t>
+      </w:r>
+      <w:r>
+        <w:rPr>
+          <w:rFonts w:ascii="Segoe UI" w:hAnsi="Segoe UI" w:cs="Segoe UI"/>
+          <w:color w:val="23272F"/>
+          <w:sz w:val="26"/>
+          <w:szCs w:val="26"/>
+          <w:shd w:val="clear" w:color="auto" w:fill="FEF5E7"/>
+        </w:rPr>
+        <w:t xml:space="preserve"> or they won’t work!</w:t>
+      </w:r>
       <w:bookmarkStart w:id="0" w:name="_GoBack"/>
       <w:bookmarkEnd w:id="0"/>
+    </w:p>
+    <w:p>
+      <w:pPr>
+        <w:pStyle w:val="Heading3"/>
+        <w:pBdr>
+          <w:top w:val="single" w:sz="2" w:space="0" w:color="E5E7EB"/>
+          <w:left w:val="single" w:sz="2" w:space="0" w:color="E5E7EB"/>
+          <w:bottom w:val="single" w:sz="2" w:space="0" w:color="E5E7EB"/>
+          <w:right w:val="single" w:sz="2" w:space="0" w:color="E5E7EB"/>
+        </w:pBdr>
+        <w:shd w:val="clear" w:color="auto" w:fill="FFFFFF"/>
+        <w:rPr>
+          <w:rFonts w:ascii="Segoe UI" w:hAnsi="Segoe UI" w:cs="Segoe UI"/>
+          <w:color w:val="23272F"/>
+          <w:sz w:val="36"/>
+          <w:szCs w:val="36"/>
+        </w:rPr>
+      </w:pPr>
+      <w:r>
+        <w:rPr>
+          <w:rFonts w:ascii="Segoe UI" w:hAnsi="Segoe UI" w:cs="Segoe UI"/>
+          <w:color w:val="23272F"/>
+          <w:sz w:val="36"/>
+          <w:szCs w:val="36"/>
+        </w:rPr>
+        <w:t>Step 3: Add markup </w:t>
+      </w:r>
+    </w:p>
+    <w:p>
+      <w:pPr>
+        <w:pStyle w:val="whitespace-pre-wrap"/>
+        <w:pBdr>
+          <w:top w:val="single" w:sz="2" w:space="0" w:color="E5E7EB"/>
+          <w:left w:val="single" w:sz="2" w:space="0" w:color="E5E7EB"/>
+          <w:bottom w:val="single" w:sz="2" w:space="0" w:color="E5E7EB"/>
+          <w:right w:val="single" w:sz="2" w:space="0" w:color="E5E7EB"/>
+        </w:pBdr>
+        <w:shd w:val="clear" w:color="auto" w:fill="FFFFFF"/>
+        <w:rPr>
+          <w:rFonts w:ascii="Segoe UI" w:hAnsi="Segoe UI" w:cs="Segoe UI"/>
+          <w:color w:val="23272F"/>
+          <w:sz w:val="26"/>
+          <w:szCs w:val="26"/>
+        </w:rPr>
+      </w:pPr>
+      <w:r>
+        <w:rPr>
+          <w:rFonts w:ascii="Segoe UI" w:hAnsi="Segoe UI" w:cs="Segoe UI"/>
+          <w:color w:val="23272F"/>
+          <w:sz w:val="26"/>
+          <w:szCs w:val="26"/>
+        </w:rPr>
+        <w:t xml:space="preserve">The component returns an </w:t>
+      </w:r>
+      <w:r>
+        <w:rPr>
+          <w:rStyle w:val="HTMLCode"/>
+          <w:rFonts w:ascii="Consolas" w:hAnsi="Consolas"/>
+          <w:color w:val="23272F"/>
+          <w:bdr w:val="single" w:sz="2" w:space="0" w:color="E5E7EB" w:frame="1"/>
+        </w:rPr>
+        <w:t>&lt;</w:t>
+      </w:r>
+      <w:proofErr w:type="spellStart"/>
+      <w:r>
+        <w:rPr>
+          <w:rStyle w:val="HTMLCode"/>
+          <w:rFonts w:ascii="Consolas" w:hAnsi="Consolas"/>
+          <w:color w:val="23272F"/>
+          <w:bdr w:val="single" w:sz="2" w:space="0" w:color="E5E7EB" w:frame="1"/>
+        </w:rPr>
+        <w:t>img</w:t>
+      </w:r>
+      <w:proofErr w:type="spellEnd"/>
+      <w:r>
+        <w:rPr>
+          <w:rStyle w:val="HTMLCode"/>
+          <w:rFonts w:ascii="Consolas" w:hAnsi="Consolas"/>
+          <w:color w:val="23272F"/>
+          <w:bdr w:val="single" w:sz="2" w:space="0" w:color="E5E7EB" w:frame="1"/>
+        </w:rPr>
+        <w:t xml:space="preserve"> /&gt;</w:t>
+      </w:r>
+      <w:r>
+        <w:rPr>
+          <w:rFonts w:ascii="Segoe UI" w:hAnsi="Segoe UI" w:cs="Segoe UI"/>
+          <w:color w:val="23272F"/>
+          <w:sz w:val="26"/>
+          <w:szCs w:val="26"/>
+        </w:rPr>
+        <w:t xml:space="preserve"> tag with </w:t>
+      </w:r>
+      <w:proofErr w:type="spellStart"/>
+      <w:r>
+        <w:rPr>
+          <w:rStyle w:val="HTMLCode"/>
+          <w:rFonts w:ascii="Consolas" w:hAnsi="Consolas"/>
+          <w:color w:val="23272F"/>
+          <w:bdr w:val="single" w:sz="2" w:space="0" w:color="E5E7EB" w:frame="1"/>
+        </w:rPr>
+        <w:t>src</w:t>
+      </w:r>
+      <w:proofErr w:type="spellEnd"/>
+      <w:r>
+        <w:rPr>
+          <w:rFonts w:ascii="Segoe UI" w:hAnsi="Segoe UI" w:cs="Segoe UI"/>
+          <w:color w:val="23272F"/>
+          <w:sz w:val="26"/>
+          <w:szCs w:val="26"/>
+        </w:rPr>
+        <w:t xml:space="preserve"> and </w:t>
+      </w:r>
+      <w:r>
+        <w:rPr>
+          <w:rStyle w:val="HTMLCode"/>
+          <w:rFonts w:ascii="Consolas" w:hAnsi="Consolas"/>
+          <w:color w:val="23272F"/>
+          <w:bdr w:val="single" w:sz="2" w:space="0" w:color="E5E7EB" w:frame="1"/>
+        </w:rPr>
+        <w:t>alt</w:t>
+      </w:r>
+      <w:r>
+        <w:rPr>
+          <w:rFonts w:ascii="Segoe UI" w:hAnsi="Segoe UI" w:cs="Segoe UI"/>
+          <w:color w:val="23272F"/>
+          <w:sz w:val="26"/>
+          <w:szCs w:val="26"/>
+        </w:rPr>
+        <w:t xml:space="preserve"> attributes. </w:t>
+      </w:r>
+      <w:r>
+        <w:rPr>
+          <w:rStyle w:val="HTMLCode"/>
+          <w:rFonts w:ascii="Consolas" w:hAnsi="Consolas"/>
+          <w:color w:val="23272F"/>
+          <w:bdr w:val="single" w:sz="2" w:space="0" w:color="E5E7EB" w:frame="1"/>
+        </w:rPr>
+        <w:t>&lt;</w:t>
+      </w:r>
+      <w:proofErr w:type="spellStart"/>
+      <w:r>
+        <w:rPr>
+          <w:rStyle w:val="HTMLCode"/>
+          <w:rFonts w:ascii="Consolas" w:hAnsi="Consolas"/>
+          <w:color w:val="23272F"/>
+          <w:bdr w:val="single" w:sz="2" w:space="0" w:color="E5E7EB" w:frame="1"/>
+        </w:rPr>
+        <w:t>img</w:t>
+      </w:r>
+      <w:proofErr w:type="spellEnd"/>
+      <w:r>
+        <w:rPr>
+          <w:rStyle w:val="HTMLCode"/>
+          <w:rFonts w:ascii="Consolas" w:hAnsi="Consolas"/>
+          <w:color w:val="23272F"/>
+          <w:bdr w:val="single" w:sz="2" w:space="0" w:color="E5E7EB" w:frame="1"/>
+        </w:rPr>
+        <w:t xml:space="preserve"> /&gt;</w:t>
+      </w:r>
+      <w:r>
+        <w:rPr>
+          <w:rFonts w:ascii="Segoe UI" w:hAnsi="Segoe UI" w:cs="Segoe UI"/>
+          <w:color w:val="23272F"/>
+          <w:sz w:val="26"/>
+          <w:szCs w:val="26"/>
+        </w:rPr>
+        <w:t xml:space="preserve"> is written like HTML, but it is actually JavaScript under the hood! This syntax is called </w:t>
+      </w:r>
+      <w:hyperlink r:id="rId8" w:history="1">
+        <w:r>
+          <w:rPr>
+            <w:rStyle w:val="Hyperlink"/>
+            <w:rFonts w:ascii="Segoe UI" w:hAnsi="Segoe UI" w:cs="Segoe UI"/>
+            <w:sz w:val="26"/>
+            <w:szCs w:val="26"/>
+            <w:bdr w:val="single" w:sz="2" w:space="0" w:color="auto" w:frame="1"/>
+          </w:rPr>
+          <w:t>JSX</w:t>
+        </w:r>
+      </w:hyperlink>
+      <w:r>
+        <w:rPr>
+          <w:rFonts w:ascii="Segoe UI" w:hAnsi="Segoe UI" w:cs="Segoe UI"/>
+          <w:color w:val="23272F"/>
+          <w:sz w:val="26"/>
+          <w:szCs w:val="26"/>
+        </w:rPr>
+        <w:t>, and it lets you embed markup inside JavaScript.</w:t>
+      </w:r>
+    </w:p>
+    <w:p>
+      <w:pPr>
+        <w:rPr>
+          <w:rFonts w:ascii="Segoe UI" w:hAnsi="Segoe UI" w:cs="Segoe UI"/>
+          <w:color w:val="23272F"/>
+          <w:sz w:val="26"/>
+          <w:szCs w:val="26"/>
+          <w:shd w:val="clear" w:color="auto" w:fill="FFFFFF"/>
+        </w:rPr>
+      </w:pPr>
+      <w:r>
+        <w:rPr>
+          <w:rFonts w:ascii="Segoe UI" w:hAnsi="Segoe UI" w:cs="Segoe UI"/>
+          <w:color w:val="23272F"/>
+          <w:sz w:val="26"/>
+          <w:szCs w:val="26"/>
+          <w:shd w:val="clear" w:color="auto" w:fill="FFFFFF"/>
+        </w:rPr>
+        <w:lastRenderedPageBreak/>
+        <w:t xml:space="preserve">But if your markup isn’t all on the same line as the </w:t>
+      </w:r>
+      <w:r>
+        <w:rPr>
+          <w:rStyle w:val="HTMLCode"/>
+          <w:rFonts w:ascii="Consolas" w:eastAsiaTheme="minorHAnsi" w:hAnsi="Consolas"/>
+          <w:bdr w:val="single" w:sz="2" w:space="0" w:color="E5E7EB" w:frame="1"/>
+        </w:rPr>
+        <w:t>return</w:t>
+      </w:r>
+      <w:r>
+        <w:rPr>
+          <w:rFonts w:ascii="Segoe UI" w:hAnsi="Segoe UI" w:cs="Segoe UI"/>
+          <w:color w:val="23272F"/>
+          <w:sz w:val="26"/>
+          <w:szCs w:val="26"/>
+          <w:shd w:val="clear" w:color="auto" w:fill="FFFFFF"/>
+        </w:rPr>
+        <w:t xml:space="preserve"> keyword, you must wrap it in a pair of parentheses:</w:t>
+      </w:r>
+    </w:p>
+    <w:p>
+      <w:pPr>
+        <w:rPr>
+          <w:rFonts w:ascii="Segoe UI" w:hAnsi="Segoe UI" w:cs="Segoe UI"/>
+          <w:color w:val="23272F"/>
+          <w:sz w:val="26"/>
+          <w:szCs w:val="26"/>
+          <w:shd w:val="clear" w:color="auto" w:fill="FFFFFF"/>
+        </w:rPr>
+      </w:pPr>
+    </w:p>
+    <w:p>
+      <w:pPr>
+        <w:rPr>
+          <w:rFonts w:ascii="Segoe UI" w:hAnsi="Segoe UI" w:cs="Segoe UI"/>
+          <w:color w:val="23272F"/>
+          <w:sz w:val="26"/>
+          <w:szCs w:val="26"/>
+          <w:shd w:val="clear" w:color="auto" w:fill="FFFFFF"/>
+        </w:rPr>
+      </w:pPr>
+    </w:p>
+    <w:p>
+      <w:pPr>
+        <w:rPr>
+          <w:rStyle w:val="sp-syntax-punctuation"/>
+          <w:rFonts w:ascii="Consolas" w:hAnsi="Consolas"/>
+          <w:sz w:val="20"/>
+          <w:szCs w:val="20"/>
+          <w:bdr w:val="single" w:sz="2" w:space="0" w:color="E5E7EB" w:frame="1"/>
+          <w:shd w:val="clear" w:color="auto" w:fill="FFFFFF"/>
+        </w:rPr>
+      </w:pPr>
+      <w:proofErr w:type="gramStart"/>
+      <w:r>
+        <w:rPr>
+          <w:rStyle w:val="sp-syntax-keyword"/>
+          <w:rFonts w:ascii="Consolas" w:hAnsi="Consolas"/>
+          <w:sz w:val="20"/>
+          <w:szCs w:val="20"/>
+          <w:bdr w:val="single" w:sz="2" w:space="0" w:color="E5E7EB" w:frame="1"/>
+          <w:shd w:val="clear" w:color="auto" w:fill="FFFFFF"/>
+        </w:rPr>
+        <w:t>return</w:t>
+      </w:r>
+      <w:proofErr w:type="gramEnd"/>
+      <w:r>
+        <w:rPr>
+          <w:rFonts w:ascii="Consolas" w:hAnsi="Consolas"/>
+          <w:color w:val="23272F"/>
+          <w:sz w:val="20"/>
+          <w:szCs w:val="20"/>
+          <w:shd w:val="clear" w:color="auto" w:fill="FFFFFF"/>
+        </w:rPr>
+        <w:t xml:space="preserve"> </w:t>
+      </w:r>
+      <w:r>
+        <w:rPr>
+          <w:rStyle w:val="sp-syntax-punctuation"/>
+          <w:rFonts w:ascii="Consolas" w:hAnsi="Consolas"/>
+          <w:sz w:val="20"/>
+          <w:szCs w:val="20"/>
+          <w:bdr w:val="single" w:sz="2" w:space="0" w:color="E5E7EB" w:frame="1"/>
+          <w:shd w:val="clear" w:color="auto" w:fill="FFFFFF"/>
+        </w:rPr>
+        <w:t>&lt;</w:t>
+      </w:r>
+      <w:proofErr w:type="spellStart"/>
+      <w:r>
+        <w:rPr>
+          <w:rStyle w:val="sp-syntax-tag"/>
+          <w:rFonts w:ascii="Consolas" w:hAnsi="Consolas"/>
+          <w:sz w:val="20"/>
+          <w:szCs w:val="20"/>
+          <w:bdr w:val="single" w:sz="2" w:space="0" w:color="E5E7EB" w:frame="1"/>
+          <w:shd w:val="clear" w:color="auto" w:fill="FFFFFF"/>
+        </w:rPr>
+        <w:t>img</w:t>
+      </w:r>
+      <w:proofErr w:type="spellEnd"/>
+      <w:r>
+        <w:rPr>
+          <w:rFonts w:ascii="Consolas" w:hAnsi="Consolas"/>
+          <w:color w:val="23272F"/>
+          <w:sz w:val="20"/>
+          <w:szCs w:val="20"/>
+          <w:shd w:val="clear" w:color="auto" w:fill="FFFFFF"/>
+        </w:rPr>
+        <w:t xml:space="preserve"> </w:t>
+      </w:r>
+      <w:proofErr w:type="spellStart"/>
+      <w:r>
+        <w:rPr>
+          <w:rStyle w:val="sp-syntax-property"/>
+          <w:rFonts w:ascii="Consolas" w:hAnsi="Consolas"/>
+          <w:sz w:val="20"/>
+          <w:szCs w:val="20"/>
+          <w:bdr w:val="single" w:sz="2" w:space="0" w:color="E5E7EB" w:frame="1"/>
+          <w:shd w:val="clear" w:color="auto" w:fill="FFFFFF"/>
+        </w:rPr>
+        <w:t>src</w:t>
+      </w:r>
+      <w:proofErr w:type="spellEnd"/>
+      <w:r>
+        <w:rPr>
+          <w:rFonts w:ascii="Consolas" w:hAnsi="Consolas"/>
+          <w:color w:val="23272F"/>
+          <w:sz w:val="20"/>
+          <w:szCs w:val="20"/>
+          <w:shd w:val="clear" w:color="auto" w:fill="FFFFFF"/>
+        </w:rPr>
+        <w:t>=</w:t>
+      </w:r>
+      <w:r>
+        <w:rPr>
+          <w:rStyle w:val="sp-syntax-string"/>
+          <w:rFonts w:ascii="Consolas" w:hAnsi="Consolas"/>
+          <w:sz w:val="20"/>
+          <w:szCs w:val="20"/>
+          <w:bdr w:val="single" w:sz="2" w:space="0" w:color="E5E7EB" w:frame="1"/>
+          <w:shd w:val="clear" w:color="auto" w:fill="FFFFFF"/>
+        </w:rPr>
+        <w:t>"https://i.imgur.com/MK3eW3As.jpg"</w:t>
+      </w:r>
+      <w:r>
+        <w:rPr>
+          <w:rFonts w:ascii="Consolas" w:hAnsi="Consolas"/>
+          <w:color w:val="23272F"/>
+          <w:sz w:val="20"/>
+          <w:szCs w:val="20"/>
+          <w:shd w:val="clear" w:color="auto" w:fill="FFFFFF"/>
+        </w:rPr>
+        <w:t xml:space="preserve"> </w:t>
+      </w:r>
+      <w:r>
+        <w:rPr>
+          <w:rStyle w:val="sp-syntax-property"/>
+          <w:rFonts w:ascii="Consolas" w:hAnsi="Consolas"/>
+          <w:sz w:val="20"/>
+          <w:szCs w:val="20"/>
+          <w:bdr w:val="single" w:sz="2" w:space="0" w:color="E5E7EB" w:frame="1"/>
+          <w:shd w:val="clear" w:color="auto" w:fill="FFFFFF"/>
+        </w:rPr>
+        <w:t>alt</w:t>
+      </w:r>
+      <w:r>
+        <w:rPr>
+          <w:rFonts w:ascii="Consolas" w:hAnsi="Consolas"/>
+          <w:color w:val="23272F"/>
+          <w:sz w:val="20"/>
+          <w:szCs w:val="20"/>
+          <w:shd w:val="clear" w:color="auto" w:fill="FFFFFF"/>
+        </w:rPr>
+        <w:t>=</w:t>
+      </w:r>
+      <w:r>
+        <w:rPr>
+          <w:rStyle w:val="sp-syntax-string"/>
+          <w:rFonts w:ascii="Consolas" w:hAnsi="Consolas"/>
+          <w:sz w:val="20"/>
+          <w:szCs w:val="20"/>
+          <w:bdr w:val="single" w:sz="2" w:space="0" w:color="E5E7EB" w:frame="1"/>
+          <w:shd w:val="clear" w:color="auto" w:fill="FFFFFF"/>
+        </w:rPr>
+        <w:t>"Katherine Johnson"</w:t>
+      </w:r>
+      <w:r>
+        <w:rPr>
+          <w:rFonts w:ascii="Consolas" w:hAnsi="Consolas"/>
+          <w:color w:val="23272F"/>
+          <w:sz w:val="20"/>
+          <w:szCs w:val="20"/>
+          <w:shd w:val="clear" w:color="auto" w:fill="FFFFFF"/>
+        </w:rPr>
+        <w:t xml:space="preserve"> </w:t>
+      </w:r>
+      <w:r>
+        <w:rPr>
+          <w:rStyle w:val="sp-syntax-punctuation"/>
+          <w:rFonts w:ascii="Consolas" w:hAnsi="Consolas"/>
+          <w:sz w:val="20"/>
+          <w:szCs w:val="20"/>
+          <w:bdr w:val="single" w:sz="2" w:space="0" w:color="E5E7EB" w:frame="1"/>
+          <w:shd w:val="clear" w:color="auto" w:fill="FFFFFF"/>
+        </w:rPr>
+        <w:t>/&gt;;</w:t>
+      </w:r>
+    </w:p>
+    <w:p>
+      <w:pPr>
+        <w:rPr>
+          <w:rStyle w:val="sp-syntax-punctuation"/>
+          <w:rFonts w:ascii="Consolas" w:hAnsi="Consolas"/>
+          <w:sz w:val="20"/>
+          <w:szCs w:val="20"/>
+          <w:bdr w:val="single" w:sz="2" w:space="0" w:color="E5E7EB" w:frame="1"/>
+          <w:shd w:val="clear" w:color="auto" w:fill="FFFFFF"/>
+        </w:rPr>
+      </w:pPr>
+    </w:p>
+    <w:p>
+      <w:pPr>
+        <w:shd w:val="clear" w:color="auto" w:fill="FFFFFF"/>
+        <w:ind w:right="0"/>
+        <w:rPr>
+          <w:rFonts w:ascii="Consolas" w:eastAsia="Times New Roman" w:hAnsi="Consolas" w:cs="Times New Roman"/>
+          <w:color w:val="23272F"/>
+          <w:sz w:val="20"/>
+          <w:szCs w:val="20"/>
+        </w:rPr>
+      </w:pPr>
+      <w:proofErr w:type="gramStart"/>
+      <w:r>
+        <w:rPr>
+          <w:rFonts w:ascii="Consolas" w:eastAsia="Times New Roman" w:hAnsi="Consolas" w:cs="Times New Roman"/>
+          <w:color w:val="23272F"/>
+          <w:sz w:val="20"/>
+          <w:szCs w:val="20"/>
+          <w:bdr w:val="single" w:sz="2" w:space="0" w:color="E5E7EB" w:frame="1"/>
+        </w:rPr>
+        <w:t>return</w:t>
+      </w:r>
+      <w:proofErr w:type="gramEnd"/>
+      <w:r>
+        <w:rPr>
+          <w:rFonts w:ascii="Consolas" w:eastAsia="Times New Roman" w:hAnsi="Consolas" w:cs="Times New Roman"/>
+          <w:color w:val="23272F"/>
+          <w:sz w:val="20"/>
+          <w:szCs w:val="20"/>
+        </w:rPr>
+        <w:t xml:space="preserve"> </w:t>
+      </w:r>
+      <w:r>
+        <w:rPr>
+          <w:rFonts w:ascii="Consolas" w:eastAsia="Times New Roman" w:hAnsi="Consolas" w:cs="Times New Roman"/>
+          <w:color w:val="23272F"/>
+          <w:sz w:val="20"/>
+          <w:szCs w:val="20"/>
+          <w:bdr w:val="single" w:sz="2" w:space="0" w:color="E5E7EB" w:frame="1"/>
+        </w:rPr>
+        <w:t>(</w:t>
+      </w:r>
+    </w:p>
+    <w:p>
+      <w:pPr>
+        <w:shd w:val="clear" w:color="auto" w:fill="FFFFFF"/>
+        <w:ind w:right="0"/>
+        <w:rPr>
+          <w:rFonts w:ascii="Consolas" w:eastAsia="Times New Roman" w:hAnsi="Consolas" w:cs="Times New Roman"/>
+          <w:color w:val="23272F"/>
+          <w:sz w:val="20"/>
+          <w:szCs w:val="20"/>
+        </w:rPr>
+      </w:pPr>
+      <w:r>
+        <w:rPr>
+          <w:rFonts w:ascii="Consolas" w:eastAsia="Times New Roman" w:hAnsi="Consolas" w:cs="Times New Roman"/>
+          <w:color w:val="23272F"/>
+          <w:sz w:val="20"/>
+          <w:szCs w:val="20"/>
+        </w:rPr>
+        <w:t xml:space="preserve">  </w:t>
+      </w:r>
+      <w:r>
+        <w:rPr>
+          <w:rFonts w:ascii="Consolas" w:eastAsia="Times New Roman" w:hAnsi="Consolas" w:cs="Times New Roman"/>
+          <w:color w:val="23272F"/>
+          <w:sz w:val="20"/>
+          <w:szCs w:val="20"/>
+          <w:bdr w:val="single" w:sz="2" w:space="0" w:color="E5E7EB" w:frame="1"/>
+        </w:rPr>
+        <w:t>&lt;</w:t>
+      </w:r>
+      <w:proofErr w:type="gramStart"/>
+      <w:r>
+        <w:rPr>
+          <w:rFonts w:ascii="Consolas" w:eastAsia="Times New Roman" w:hAnsi="Consolas" w:cs="Times New Roman"/>
+          <w:color w:val="23272F"/>
+          <w:sz w:val="20"/>
+          <w:szCs w:val="20"/>
+          <w:bdr w:val="single" w:sz="2" w:space="0" w:color="E5E7EB" w:frame="1"/>
+        </w:rPr>
+        <w:t>div</w:t>
+      </w:r>
+      <w:proofErr w:type="gramEnd"/>
+      <w:r>
+        <w:rPr>
+          <w:rFonts w:ascii="Consolas" w:eastAsia="Times New Roman" w:hAnsi="Consolas" w:cs="Times New Roman"/>
+          <w:color w:val="23272F"/>
+          <w:sz w:val="20"/>
+          <w:szCs w:val="20"/>
+          <w:bdr w:val="single" w:sz="2" w:space="0" w:color="E5E7EB" w:frame="1"/>
+        </w:rPr>
+        <w:t>&gt;</w:t>
+      </w:r>
+    </w:p>
+    <w:p>
+      <w:pPr>
+        <w:shd w:val="clear" w:color="auto" w:fill="FFFFFF"/>
+        <w:ind w:right="0"/>
+        <w:rPr>
+          <w:rFonts w:ascii="Consolas" w:eastAsia="Times New Roman" w:hAnsi="Consolas" w:cs="Times New Roman"/>
+          <w:color w:val="23272F"/>
+          <w:sz w:val="20"/>
+          <w:szCs w:val="20"/>
+        </w:rPr>
+      </w:pPr>
+      <w:r>
+        <w:rPr>
+          <w:rFonts w:ascii="Consolas" w:eastAsia="Times New Roman" w:hAnsi="Consolas" w:cs="Times New Roman"/>
+          <w:color w:val="23272F"/>
+          <w:sz w:val="20"/>
+          <w:szCs w:val="20"/>
+        </w:rPr>
+        <w:t xml:space="preserve">    </w:t>
+      </w:r>
+      <w:r>
+        <w:rPr>
+          <w:rFonts w:ascii="Consolas" w:eastAsia="Times New Roman" w:hAnsi="Consolas" w:cs="Times New Roman"/>
+          <w:color w:val="23272F"/>
+          <w:sz w:val="20"/>
+          <w:szCs w:val="20"/>
+          <w:bdr w:val="single" w:sz="2" w:space="0" w:color="E5E7EB" w:frame="1"/>
+        </w:rPr>
+        <w:t>&lt;</w:t>
+      </w:r>
+      <w:proofErr w:type="spellStart"/>
+      <w:r>
+        <w:rPr>
+          <w:rFonts w:ascii="Consolas" w:eastAsia="Times New Roman" w:hAnsi="Consolas" w:cs="Times New Roman"/>
+          <w:color w:val="23272F"/>
+          <w:sz w:val="20"/>
+          <w:szCs w:val="20"/>
+          <w:bdr w:val="single" w:sz="2" w:space="0" w:color="E5E7EB" w:frame="1"/>
+        </w:rPr>
+        <w:t>img</w:t>
+      </w:r>
+      <w:proofErr w:type="spellEnd"/>
+      <w:r>
+        <w:rPr>
+          <w:rFonts w:ascii="Consolas" w:eastAsia="Times New Roman" w:hAnsi="Consolas" w:cs="Times New Roman"/>
+          <w:color w:val="23272F"/>
+          <w:sz w:val="20"/>
+          <w:szCs w:val="20"/>
+        </w:rPr>
+        <w:t xml:space="preserve"> </w:t>
+      </w:r>
+      <w:proofErr w:type="spellStart"/>
+      <w:r>
+        <w:rPr>
+          <w:rFonts w:ascii="Consolas" w:eastAsia="Times New Roman" w:hAnsi="Consolas" w:cs="Times New Roman"/>
+          <w:color w:val="23272F"/>
+          <w:sz w:val="20"/>
+          <w:szCs w:val="20"/>
+          <w:bdr w:val="single" w:sz="2" w:space="0" w:color="E5E7EB" w:frame="1"/>
+        </w:rPr>
+        <w:t>src</w:t>
+      </w:r>
+      <w:proofErr w:type="spellEnd"/>
+      <w:r>
+        <w:rPr>
+          <w:rFonts w:ascii="Consolas" w:eastAsia="Times New Roman" w:hAnsi="Consolas" w:cs="Times New Roman"/>
+          <w:color w:val="23272F"/>
+          <w:sz w:val="20"/>
+          <w:szCs w:val="20"/>
+        </w:rPr>
+        <w:t>=</w:t>
+      </w:r>
+      <w:r>
+        <w:rPr>
+          <w:rFonts w:ascii="Consolas" w:eastAsia="Times New Roman" w:hAnsi="Consolas" w:cs="Times New Roman"/>
+          <w:color w:val="23272F"/>
+          <w:sz w:val="20"/>
+          <w:szCs w:val="20"/>
+          <w:bdr w:val="single" w:sz="2" w:space="0" w:color="E5E7EB" w:frame="1"/>
+        </w:rPr>
+        <w:t>"https://i.imgur.com/MK3eW3As.jpg"</w:t>
+      </w:r>
+      <w:r>
+        <w:rPr>
+          <w:rFonts w:ascii="Consolas" w:eastAsia="Times New Roman" w:hAnsi="Consolas" w:cs="Times New Roman"/>
+          <w:color w:val="23272F"/>
+          <w:sz w:val="20"/>
+          <w:szCs w:val="20"/>
+        </w:rPr>
+        <w:t xml:space="preserve"> </w:t>
+      </w:r>
+      <w:r>
+        <w:rPr>
+          <w:rFonts w:ascii="Consolas" w:eastAsia="Times New Roman" w:hAnsi="Consolas" w:cs="Times New Roman"/>
+          <w:color w:val="23272F"/>
+          <w:sz w:val="20"/>
+          <w:szCs w:val="20"/>
+          <w:bdr w:val="single" w:sz="2" w:space="0" w:color="E5E7EB" w:frame="1"/>
+        </w:rPr>
+        <w:t>alt</w:t>
+      </w:r>
+      <w:r>
+        <w:rPr>
+          <w:rFonts w:ascii="Consolas" w:eastAsia="Times New Roman" w:hAnsi="Consolas" w:cs="Times New Roman"/>
+          <w:color w:val="23272F"/>
+          <w:sz w:val="20"/>
+          <w:szCs w:val="20"/>
+        </w:rPr>
+        <w:t>=</w:t>
+      </w:r>
+      <w:r>
+        <w:rPr>
+          <w:rFonts w:ascii="Consolas" w:eastAsia="Times New Roman" w:hAnsi="Consolas" w:cs="Times New Roman"/>
+          <w:color w:val="23272F"/>
+          <w:sz w:val="20"/>
+          <w:szCs w:val="20"/>
+          <w:bdr w:val="single" w:sz="2" w:space="0" w:color="E5E7EB" w:frame="1"/>
+        </w:rPr>
+        <w:t>"Katherine Johnson"</w:t>
+      </w:r>
+      <w:r>
+        <w:rPr>
+          <w:rFonts w:ascii="Consolas" w:eastAsia="Times New Roman" w:hAnsi="Consolas" w:cs="Times New Roman"/>
+          <w:color w:val="23272F"/>
+          <w:sz w:val="20"/>
+          <w:szCs w:val="20"/>
+        </w:rPr>
+        <w:t xml:space="preserve"> </w:t>
+      </w:r>
+      <w:r>
+        <w:rPr>
+          <w:rFonts w:ascii="Consolas" w:eastAsia="Times New Roman" w:hAnsi="Consolas" w:cs="Times New Roman"/>
+          <w:color w:val="23272F"/>
+          <w:sz w:val="20"/>
+          <w:szCs w:val="20"/>
+          <w:bdr w:val="single" w:sz="2" w:space="0" w:color="E5E7EB" w:frame="1"/>
+        </w:rPr>
+        <w:t>/&gt;</w:t>
+      </w:r>
+    </w:p>
+    <w:p>
+      <w:pPr>
+        <w:shd w:val="clear" w:color="auto" w:fill="FFFFFF"/>
+        <w:ind w:right="0"/>
+        <w:rPr>
+          <w:rFonts w:ascii="Consolas" w:eastAsia="Times New Roman" w:hAnsi="Consolas" w:cs="Times New Roman"/>
+          <w:color w:val="23272F"/>
+          <w:sz w:val="20"/>
+          <w:szCs w:val="20"/>
+        </w:rPr>
+      </w:pPr>
+      <w:r>
+        <w:rPr>
+          <w:rFonts w:ascii="Consolas" w:eastAsia="Times New Roman" w:hAnsi="Consolas" w:cs="Times New Roman"/>
+          <w:color w:val="23272F"/>
+          <w:sz w:val="20"/>
+          <w:szCs w:val="20"/>
+        </w:rPr>
+        <w:t xml:space="preserve">  </w:t>
+      </w:r>
+      <w:r>
+        <w:rPr>
+          <w:rFonts w:ascii="Consolas" w:eastAsia="Times New Roman" w:hAnsi="Consolas" w:cs="Times New Roman"/>
+          <w:color w:val="23272F"/>
+          <w:sz w:val="20"/>
+          <w:szCs w:val="20"/>
+          <w:bdr w:val="single" w:sz="2" w:space="0" w:color="E5E7EB" w:frame="1"/>
+        </w:rPr>
+        <w:t>&lt;/div&gt;</w:t>
+      </w:r>
+    </w:p>
+    <w:p>
+      <w:pPr>
+        <w:shd w:val="clear" w:color="auto" w:fill="FFFFFF"/>
+        <w:ind w:right="0"/>
+        <w:rPr>
+          <w:rFonts w:ascii="Consolas" w:eastAsia="Times New Roman" w:hAnsi="Consolas" w:cs="Times New Roman"/>
+          <w:color w:val="23272F"/>
+          <w:sz w:val="20"/>
+          <w:szCs w:val="20"/>
+        </w:rPr>
+      </w:pPr>
+      <w:r>
+        <w:rPr>
+          <w:rFonts w:ascii="Consolas" w:eastAsia="Times New Roman" w:hAnsi="Consolas" w:cs="Times New Roman"/>
+          <w:color w:val="23272F"/>
+          <w:sz w:val="20"/>
+          <w:szCs w:val="20"/>
+          <w:bdr w:val="single" w:sz="2" w:space="0" w:color="E5E7EB" w:frame="1"/>
+        </w:rPr>
+        <w:t>);</w:t>
+      </w:r>
+    </w:p>
+    <w:p>
+      <w:r>
+        <w:rPr>
+          <w:rFonts w:ascii="Segoe UI" w:hAnsi="Segoe UI" w:cs="Segoe UI"/>
+          <w:color w:val="23272F"/>
+          <w:sz w:val="26"/>
+          <w:szCs w:val="26"/>
+          <w:shd w:val="clear" w:color="auto" w:fill="FEF5E7"/>
+        </w:rPr>
+        <w:t xml:space="preserve">Without parentheses, any code on the lines after </w:t>
+      </w:r>
+      <w:r>
+        <w:rPr>
+          <w:rStyle w:val="HTMLCode"/>
+          <w:rFonts w:ascii="Consolas" w:eastAsiaTheme="minorHAnsi" w:hAnsi="Consolas"/>
+          <w:bdr w:val="single" w:sz="2" w:space="0" w:color="E5E7EB" w:frame="1"/>
+        </w:rPr>
+        <w:t>return</w:t>
+      </w:r>
+      <w:r>
+        <w:rPr>
+          <w:rFonts w:ascii="Segoe UI" w:hAnsi="Segoe UI" w:cs="Segoe UI"/>
+          <w:color w:val="23272F"/>
+          <w:sz w:val="26"/>
+          <w:szCs w:val="26"/>
+          <w:shd w:val="clear" w:color="auto" w:fill="FEF5E7"/>
+        </w:rPr>
+        <w:t xml:space="preserve"> </w:t>
+      </w:r>
+      <w:hyperlink r:id="rId9" w:tgtFrame="_blank" w:history="1">
+        <w:r>
+          <w:rPr>
+            <w:rStyle w:val="Hyperlink"/>
+            <w:rFonts w:ascii="Segoe UI" w:hAnsi="Segoe UI" w:cs="Segoe UI"/>
+            <w:sz w:val="26"/>
+            <w:szCs w:val="26"/>
+            <w:bdr w:val="single" w:sz="2" w:space="0" w:color="auto" w:frame="1"/>
+            <w:shd w:val="clear" w:color="auto" w:fill="FEF5E7"/>
+          </w:rPr>
+          <w:t>will be ignored</w:t>
+        </w:r>
+      </w:hyperlink>
+      <w:r>
+        <w:rPr>
+          <w:rFonts w:ascii="Segoe UI" w:hAnsi="Segoe UI" w:cs="Segoe UI"/>
+          <w:color w:val="23272F"/>
+          <w:sz w:val="26"/>
+          <w:szCs w:val="26"/>
+          <w:shd w:val="clear" w:color="auto" w:fill="FEF5E7"/>
+        </w:rPr>
+        <w:t>!</w:t>
+      </w:r>
     </w:p>
     <w:sectPr>
       <w:pgSz w:w="12240" w:h="15840"/>
@@ -602,6 +1705,26 @@
     <w:name w:val="Normal"/>
     <w:qFormat/>
   </w:style>
+  <w:style w:type="paragraph" w:styleId="Heading3">
+    <w:name w:val="heading 3"/>
+    <w:basedOn w:val="Normal"/>
+    <w:link w:val="Heading3Char"/>
+    <w:uiPriority w:val="9"/>
+    <w:qFormat/>
+    <w:rsid w:val="004D0FC3"/>
+    <w:pPr>
+      <w:spacing w:before="100" w:beforeAutospacing="1" w:after="100" w:afterAutospacing="1"/>
+      <w:ind w:right="0"/>
+      <w:outlineLvl w:val="2"/>
+    </w:pPr>
+    <w:rPr>
+      <w:rFonts w:ascii="Times New Roman" w:eastAsia="Times New Roman" w:hAnsi="Times New Roman" w:cs="Times New Roman"/>
+      <w:b/>
+      <w:bCs/>
+      <w:sz w:val="27"/>
+      <w:szCs w:val="27"/>
+    </w:rPr>
+  </w:style>
   <w:style w:type="character" w:default="1" w:styleId="DefaultParagraphFont">
     <w:name w:val="Default Paragraph Font"/>
     <w:uiPriority w:val="1"/>
@@ -662,6 +1785,72 @@
       <w:i/>
       <w:iCs/>
     </w:rPr>
+  </w:style>
+  <w:style w:type="character" w:customStyle="1" w:styleId="Heading3Char">
+    <w:name w:val="Heading 3 Char"/>
+    <w:basedOn w:val="DefaultParagraphFont"/>
+    <w:link w:val="Heading3"/>
+    <w:uiPriority w:val="9"/>
+    <w:rsid w:val="004D0FC3"/>
+    <w:rPr>
+      <w:rFonts w:ascii="Times New Roman" w:eastAsia="Times New Roman" w:hAnsi="Times New Roman" w:cs="Times New Roman"/>
+      <w:b/>
+      <w:bCs/>
+      <w:sz w:val="27"/>
+      <w:szCs w:val="27"/>
+    </w:rPr>
+  </w:style>
+  <w:style w:type="paragraph" w:customStyle="1" w:styleId="whitespace-pre-wrap">
+    <w:name w:val="whitespace-pre-wrap"/>
+    <w:basedOn w:val="Normal"/>
+    <w:rsid w:val="004D0FC3"/>
+    <w:pPr>
+      <w:spacing w:before="100" w:beforeAutospacing="1" w:after="100" w:afterAutospacing="1"/>
+      <w:ind w:right="0"/>
+    </w:pPr>
+    <w:rPr>
+      <w:rFonts w:ascii="Times New Roman" w:eastAsia="Times New Roman" w:hAnsi="Times New Roman" w:cs="Times New Roman"/>
+      <w:sz w:val="24"/>
+      <w:szCs w:val="24"/>
+    </w:rPr>
+  </w:style>
+  <w:style w:type="character" w:styleId="HTMLCode">
+    <w:name w:val="HTML Code"/>
+    <w:basedOn w:val="DefaultParagraphFont"/>
+    <w:uiPriority w:val="99"/>
+    <w:semiHidden/>
+    <w:unhideWhenUsed/>
+    <w:rsid w:val="004D0FC3"/>
+    <w:rPr>
+      <w:rFonts w:ascii="Courier New" w:eastAsia="Times New Roman" w:hAnsi="Courier New" w:cs="Courier New"/>
+      <w:sz w:val="20"/>
+      <w:szCs w:val="20"/>
+    </w:rPr>
+  </w:style>
+  <w:style w:type="character" w:customStyle="1" w:styleId="sp-syntax-keyword">
+    <w:name w:val="sp-syntax-keyword"/>
+    <w:basedOn w:val="DefaultParagraphFont"/>
+    <w:rsid w:val="00672C06"/>
+  </w:style>
+  <w:style w:type="character" w:customStyle="1" w:styleId="sp-syntax-punctuation">
+    <w:name w:val="sp-syntax-punctuation"/>
+    <w:basedOn w:val="DefaultParagraphFont"/>
+    <w:rsid w:val="00672C06"/>
+  </w:style>
+  <w:style w:type="character" w:customStyle="1" w:styleId="sp-syntax-tag">
+    <w:name w:val="sp-syntax-tag"/>
+    <w:basedOn w:val="DefaultParagraphFont"/>
+    <w:rsid w:val="00672C06"/>
+  </w:style>
+  <w:style w:type="character" w:customStyle="1" w:styleId="sp-syntax-property">
+    <w:name w:val="sp-syntax-property"/>
+    <w:basedOn w:val="DefaultParagraphFont"/>
+    <w:rsid w:val="00672C06"/>
+  </w:style>
+  <w:style w:type="character" w:customStyle="1" w:styleId="sp-syntax-string">
+    <w:name w:val="sp-syntax-string"/>
+    <w:basedOn w:val="DefaultParagraphFont"/>
+    <w:rsid w:val="00672C06"/>
   </w:style>
 </w:styles>
 </file>

</xml_diff>